<commit_message>
add refer den account document sua lai sequence theo prototype
</commit_message>
<xml_diff>
--- a/Lending/View detail UPL.docx
+++ b/Lending/View detail UPL.docx
@@ -3203,10 +3203,8 @@
               <w:pStyle w:val="TableText"/>
             </w:pPr>
             <w:r>
-              <w:t>Saving Info</w:t>
-            </w:r>
-            <w:bookmarkStart w:id="8" w:name="_GoBack"/>
-            <w:bookmarkEnd w:id="8"/>
+              <w:t>Account and Account details-v1.2.docx</w:t>
+            </w:r>
           </w:p>
         </w:tc>
         <w:tc>
@@ -3225,7 +3223,10 @@
               <w:pStyle w:val="TableText"/>
             </w:pPr>
             <w:r>
-              <w:t>1.1</w:t>
+              <w:t>1.</w:t>
+            </w:r>
+            <w:r>
+              <w:t>2</w:t>
             </w:r>
           </w:p>
         </w:tc>
@@ -3327,13 +3328,13 @@
         </w:numPr>
         <w:ind w:left="562" w:hanging="562"/>
       </w:pPr>
-      <w:bookmarkStart w:id="9" w:name="_Toc519070971"/>
-      <w:bookmarkStart w:id="10" w:name="_Toc530664265"/>
+      <w:bookmarkStart w:id="8" w:name="_Toc519070971"/>
+      <w:bookmarkStart w:id="9" w:name="_Toc530664265"/>
       <w:r>
         <w:t>Definitions and Acronyms</w:t>
       </w:r>
+      <w:bookmarkEnd w:id="8"/>
       <w:bookmarkEnd w:id="9"/>
-      <w:bookmarkEnd w:id="10"/>
     </w:p>
     <w:p>
       <w:pPr>
@@ -3513,17 +3514,17 @@
         </w:numPr>
         <w:ind w:left="851" w:hanging="851"/>
       </w:pPr>
-      <w:bookmarkStart w:id="11" w:name="_Toc519070972"/>
-      <w:bookmarkStart w:id="12" w:name="_Toc530664266"/>
+      <w:bookmarkStart w:id="10" w:name="_Toc519070972"/>
+      <w:bookmarkStart w:id="11" w:name="_Toc530664266"/>
       <w:r>
         <w:lastRenderedPageBreak/>
         <w:t xml:space="preserve">1. </w:t>
       </w:r>
+      <w:bookmarkEnd w:id="10"/>
+      <w:r>
+        <w:t>API List</w:t>
+      </w:r>
       <w:bookmarkEnd w:id="11"/>
-      <w:r>
-        <w:t>API List</w:t>
-      </w:r>
-      <w:bookmarkEnd w:id="12"/>
     </w:p>
     <w:p>
       <w:pPr>
@@ -4065,16 +4066,16 @@
           <w:numId w:val="2"/>
         </w:numPr>
       </w:pPr>
-      <w:bookmarkStart w:id="13" w:name="_Toc519070973"/>
-      <w:bookmarkStart w:id="14" w:name="_Toc530664267"/>
+      <w:bookmarkStart w:id="12" w:name="_Toc519070973"/>
+      <w:bookmarkStart w:id="13" w:name="_Toc530664267"/>
       <w:r>
         <w:t xml:space="preserve">Accounts </w:t>
       </w:r>
       <w:r>
         <w:t>Service</w:t>
       </w:r>
+      <w:bookmarkEnd w:id="12"/>
       <w:bookmarkEnd w:id="13"/>
-      <w:bookmarkEnd w:id="14"/>
     </w:p>
     <w:p>
       <w:pPr>
@@ -4083,7 +4084,15 @@
           <w:ilvl w:val="0"/>
           <w:numId w:val="0"/>
         </w:numPr>
-        <w:ind w:left="720"/>
+        <w:ind w:firstLine="720"/>
+        <w:rPr>
+          <w:bCs w:val="0"/>
+          <w:iCs w:val="0"/>
+          <w:sz w:val="18"/>
+          <w:szCs w:val="20"/>
+        </w:rPr>
+      </w:pPr>
+      <w:r>
         <w:rPr>
           <w:b w:val="0"/>
           <w:bCs w:val="0"/>
@@ -4091,8 +4100,17 @@
           <w:sz w:val="18"/>
           <w:szCs w:val="20"/>
         </w:rPr>
-      </w:pPr>
-      <w:bookmarkStart w:id="15" w:name="_Toc530664268"/>
+        <w:t xml:space="preserve">Reference to </w:t>
+      </w:r>
+      <w:r>
+        <w:rPr>
+          <w:bCs w:val="0"/>
+          <w:iCs w:val="0"/>
+          <w:sz w:val="18"/>
+          <w:szCs w:val="20"/>
+        </w:rPr>
+        <w:t>Accounts Service</w:t>
+      </w:r>
       <w:r>
         <w:rPr>
           <w:b w:val="0"/>
@@ -4101,17 +4119,7 @@
           <w:sz w:val="18"/>
           <w:szCs w:val="20"/>
         </w:rPr>
-        <w:t>Re</w:t>
-      </w:r>
-      <w:r>
-        <w:rPr>
-          <w:b w:val="0"/>
-          <w:bCs w:val="0"/>
-          <w:iCs w:val="0"/>
-          <w:sz w:val="18"/>
-          <w:szCs w:val="20"/>
-        </w:rPr>
-        <w:t xml:space="preserve">ference to </w:t>
+        <w:t xml:space="preserve"> in </w:t>
       </w:r>
       <w:r>
         <w:rPr>
@@ -4120,7 +4128,7 @@
           <w:sz w:val="18"/>
           <w:szCs w:val="20"/>
         </w:rPr>
-        <w:t>Accounts Service</w:t>
+        <w:t>Account and Account details-v1.2.docx</w:t>
       </w:r>
       <w:r>
         <w:rPr>
@@ -4129,28 +4137,8 @@
           <w:sz w:val="18"/>
           <w:szCs w:val="20"/>
         </w:rPr>
-        <w:t xml:space="preserve"> </w:t>
-      </w:r>
-      <w:r>
-        <w:rPr>
-          <w:b w:val="0"/>
-          <w:bCs w:val="0"/>
-          <w:iCs w:val="0"/>
-          <w:sz w:val="18"/>
-          <w:szCs w:val="20"/>
-        </w:rPr>
-        <w:t>in</w:t>
-      </w:r>
-      <w:r>
-        <w:rPr>
-          <w:bCs w:val="0"/>
-          <w:iCs w:val="0"/>
-          <w:sz w:val="18"/>
-          <w:szCs w:val="20"/>
-        </w:rPr>
-        <w:t xml:space="preserve"> Saving Info.docx</w:t>
-      </w:r>
-      <w:bookmarkEnd w:id="15"/>
+        <w:t>.</w:t>
+      </w:r>
     </w:p>
     <w:p>
       <w:pPr>
@@ -4160,25 +4148,25 @@
           <w:numId w:val="2"/>
         </w:numPr>
       </w:pPr>
-      <w:bookmarkStart w:id="16" w:name="_Ph%25E1%25BB%25A5_l%25E1%25BB%25A5c"/>
-      <w:bookmarkStart w:id="17" w:name="_Toc529363100"/>
-      <w:bookmarkStart w:id="18" w:name="_Toc530664269"/>
-      <w:bookmarkStart w:id="19" w:name="_Toc523834497"/>
-      <w:bookmarkStart w:id="20" w:name="_Toc529174438"/>
+      <w:bookmarkStart w:id="14" w:name="_Ph%25E1%25BB%25A5_l%25E1%25BB%25A5c"/>
+      <w:bookmarkStart w:id="15" w:name="_Toc529363100"/>
+      <w:bookmarkStart w:id="16" w:name="_Toc530664269"/>
+      <w:bookmarkStart w:id="17" w:name="_Toc523834497"/>
+      <w:bookmarkStart w:id="18" w:name="_Toc529174438"/>
+      <w:bookmarkEnd w:id="14"/>
+      <w:proofErr w:type="spellStart"/>
+      <w:r>
+        <w:t>GetAccountDetailsByID</w:t>
+      </w:r>
+      <w:proofErr w:type="spellEnd"/>
+      <w:r>
+        <w:t xml:space="preserve"> </w:t>
+      </w:r>
+      <w:r>
+        <w:t>Service</w:t>
+      </w:r>
+      <w:bookmarkEnd w:id="15"/>
       <w:bookmarkEnd w:id="16"/>
-      <w:proofErr w:type="spellStart"/>
-      <w:r>
-        <w:t>GetAccountDetailsByID</w:t>
-      </w:r>
-      <w:proofErr w:type="spellEnd"/>
-      <w:r>
-        <w:t xml:space="preserve"> </w:t>
-      </w:r>
-      <w:r>
-        <w:t>Service</w:t>
-      </w:r>
-      <w:bookmarkEnd w:id="17"/>
-      <w:bookmarkEnd w:id="18"/>
     </w:p>
     <w:p>
       <w:pPr>
@@ -4188,13 +4176,13 @@
           <w:numId w:val="2"/>
         </w:numPr>
       </w:pPr>
-      <w:bookmarkStart w:id="21" w:name="_Toc529363101"/>
-      <w:bookmarkStart w:id="22" w:name="_Toc530664270"/>
+      <w:bookmarkStart w:id="19" w:name="_Toc529363101"/>
+      <w:bookmarkStart w:id="20" w:name="_Toc530664270"/>
       <w:r>
         <w:t>Description</w:t>
       </w:r>
-      <w:bookmarkEnd w:id="21"/>
-      <w:bookmarkEnd w:id="22"/>
+      <w:bookmarkEnd w:id="19"/>
+      <w:bookmarkEnd w:id="20"/>
       <w:r>
         <w:t xml:space="preserve"> </w:t>
       </w:r>
@@ -5644,13 +5632,13 @@
         </w:numPr>
         <w:spacing w:line="360" w:lineRule="auto"/>
       </w:pPr>
-      <w:bookmarkStart w:id="23" w:name="_Toc529363102"/>
-      <w:bookmarkStart w:id="24" w:name="_Toc530664271"/>
+      <w:bookmarkStart w:id="21" w:name="_Toc529363102"/>
+      <w:bookmarkStart w:id="22" w:name="_Toc530664271"/>
       <w:r>
         <w:t>Business rules</w:t>
       </w:r>
-      <w:bookmarkEnd w:id="23"/>
-      <w:bookmarkEnd w:id="24"/>
+      <w:bookmarkEnd w:id="21"/>
+      <w:bookmarkEnd w:id="22"/>
       <w:r>
         <w:t xml:space="preserve"> </w:t>
       </w:r>
@@ -5698,13 +5686,13 @@
           <w:numId w:val="2"/>
         </w:numPr>
       </w:pPr>
-      <w:bookmarkStart w:id="25" w:name="_Toc529363103"/>
-      <w:bookmarkStart w:id="26" w:name="_Toc530664272"/>
+      <w:bookmarkStart w:id="23" w:name="_Toc529363103"/>
+      <w:bookmarkStart w:id="24" w:name="_Toc530664272"/>
       <w:r>
         <w:t>Integration Specification</w:t>
       </w:r>
-      <w:bookmarkEnd w:id="25"/>
-      <w:bookmarkEnd w:id="26"/>
+      <w:bookmarkEnd w:id="23"/>
+      <w:bookmarkEnd w:id="24"/>
     </w:p>
     <w:p>
       <w:pPr>
@@ -17529,7 +17517,7 @@
           <w:numId w:val="2"/>
         </w:numPr>
       </w:pPr>
-      <w:bookmarkStart w:id="27" w:name="_Toc530664273"/>
+      <w:bookmarkStart w:id="25" w:name="_Toc530664273"/>
       <w:proofErr w:type="spellStart"/>
       <w:r>
         <w:t>LoanAccounts</w:t>
@@ -17541,7 +17529,7 @@
       <w:r>
         <w:t>Service</w:t>
       </w:r>
-      <w:bookmarkEnd w:id="27"/>
+      <w:bookmarkEnd w:id="25"/>
     </w:p>
     <w:p>
       <w:pPr>
@@ -17551,11 +17539,11 @@
           <w:numId w:val="2"/>
         </w:numPr>
       </w:pPr>
-      <w:bookmarkStart w:id="28" w:name="_Toc530664274"/>
+      <w:bookmarkStart w:id="26" w:name="_Toc530664274"/>
       <w:r>
         <w:t>Description</w:t>
       </w:r>
-      <w:bookmarkEnd w:id="28"/>
+      <w:bookmarkEnd w:id="26"/>
       <w:r>
         <w:t xml:space="preserve"> </w:t>
       </w:r>
@@ -19129,11 +19117,11 @@
         </w:numPr>
         <w:spacing w:line="360" w:lineRule="auto"/>
       </w:pPr>
-      <w:bookmarkStart w:id="29" w:name="_Toc530664275"/>
+      <w:bookmarkStart w:id="27" w:name="_Toc530664275"/>
       <w:r>
         <w:t>Business rules</w:t>
       </w:r>
-      <w:bookmarkEnd w:id="29"/>
+      <w:bookmarkEnd w:id="27"/>
       <w:r>
         <w:t xml:space="preserve"> </w:t>
       </w:r>
@@ -19181,11 +19169,11 @@
           <w:numId w:val="2"/>
         </w:numPr>
       </w:pPr>
-      <w:bookmarkStart w:id="30" w:name="_Toc530664276"/>
+      <w:bookmarkStart w:id="28" w:name="_Toc530664276"/>
       <w:r>
         <w:t>Integration Specification</w:t>
       </w:r>
-      <w:bookmarkEnd w:id="30"/>
+      <w:bookmarkEnd w:id="28"/>
     </w:p>
     <w:p>
       <w:pPr>
@@ -31894,14 +31882,14 @@
           <w:szCs w:val="27"/>
         </w:rPr>
       </w:pPr>
-      <w:bookmarkStart w:id="31" w:name="_Toc530664277"/>
+      <w:bookmarkStart w:id="29" w:name="_Toc530664277"/>
       <w:r>
         <w:lastRenderedPageBreak/>
         <w:t>2. Sequence</w:t>
       </w:r>
-      <w:bookmarkEnd w:id="19"/>
-      <w:bookmarkEnd w:id="20"/>
-      <w:bookmarkEnd w:id="31"/>
+      <w:bookmarkEnd w:id="17"/>
+      <w:bookmarkEnd w:id="18"/>
+      <w:bookmarkEnd w:id="29"/>
     </w:p>
     <w:p>
       <w:pPr>
@@ -31951,14 +31939,10 @@
           <w:numId w:val="4"/>
         </w:numPr>
       </w:pPr>
-      <w:bookmarkStart w:id="32" w:name="_Toc530664278"/>
-      <w:r>
-        <w:t>UPL Detail</w:t>
-      </w:r>
-      <w:r>
-        <w:t xml:space="preserve"> Service</w:t>
-      </w:r>
-      <w:bookmarkEnd w:id="32"/>
+      <w:bookmarkStart w:id="30" w:name="_Toc530664278"/>
+      <w:r>
+        <w:t>Main (UPL details)</w:t>
+      </w:r>
     </w:p>
     <w:p>
       <w:pPr>
@@ -31972,22 +31956,71 @@
           <w:b w:val="0"/>
         </w:rPr>
       </w:pPr>
-      <w:bookmarkStart w:id="33" w:name="_Toc522176752"/>
-      <w:bookmarkStart w:id="34" w:name="_Toc530664279"/>
+      <w:bookmarkStart w:id="31" w:name="_GoBack"/>
+      <w:r>
+        <w:rPr>
+          <w:b w:val="0"/>
+        </w:rPr>
+        <w:t>Call 1</w:t>
+      </w:r>
+    </w:p>
+    <w:bookmarkEnd w:id="31"/>
+    <w:p>
+      <w:pPr>
+        <w:pStyle w:val="Heading2"/>
+        <w:numPr>
+          <w:ilvl w:val="1"/>
+          <w:numId w:val="4"/>
+        </w:numPr>
+      </w:pPr>
+      <w:r>
+        <w:t>UPL account</w:t>
+      </w:r>
+    </w:p>
+    <w:p>
+      <w:pPr>
+        <w:pStyle w:val="Heading2"/>
+        <w:numPr>
+          <w:ilvl w:val="1"/>
+          <w:numId w:val="4"/>
+        </w:numPr>
+      </w:pPr>
+      <w:r>
+        <w:t>UPL Detail</w:t>
+      </w:r>
+      <w:r>
+        <w:t xml:space="preserve"> Service</w:t>
+      </w:r>
+      <w:bookmarkEnd w:id="30"/>
+    </w:p>
+    <w:p>
+      <w:pPr>
+        <w:pStyle w:val="Heading2"/>
+        <w:numPr>
+          <w:ilvl w:val="0"/>
+          <w:numId w:val="0"/>
+        </w:numPr>
+        <w:ind w:left="720"/>
+        <w:rPr>
+          <w:b w:val="0"/>
+        </w:rPr>
+      </w:pPr>
+      <w:bookmarkStart w:id="32" w:name="_Toc522176752"/>
+      <w:bookmarkStart w:id="33" w:name="_Toc530664279"/>
       <w:r>
         <w:rPr>
           <w:b w:val="0"/>
         </w:rPr>
         <w:t xml:space="preserve">Call </w:t>
       </w:r>
-      <w:bookmarkEnd w:id="33"/>
+      <w:bookmarkEnd w:id="32"/>
       <w:r>
         <w:rPr>
           <w:b w:val="0"/>
         </w:rPr>
         <w:t>2</w:t>
       </w:r>
-      <w:bookmarkEnd w:id="34"/>
+      <w:bookmarkEnd w:id="33"/>
     </w:p>
     <w:p/>
     <w:sectPr>
@@ -32074,10 +32107,10 @@
       </w:rPr>
       <w:fldChar w:fldCharType="end"/>
     </w:r>
-    <w:bookmarkStart w:id="37" w:name="__Fieldmark__31238_3535504522"/>
-    <w:bookmarkStart w:id="38" w:name="__Fieldmark__26606_3535504522"/>
+    <w:bookmarkStart w:id="36" w:name="__Fieldmark__31238_3535504522"/>
+    <w:bookmarkStart w:id="37" w:name="__Fieldmark__26606_3535504522"/>
+    <w:bookmarkEnd w:id="36"/>
     <w:bookmarkEnd w:id="37"/>
-    <w:bookmarkEnd w:id="38"/>
     <w:r>
       <w:t xml:space="preserve"> </w:t>
     </w:r>
@@ -32090,10 +32123,10 @@
     <w:r>
       <w:fldChar w:fldCharType="end"/>
     </w:r>
-    <w:bookmarkStart w:id="39" w:name="__Fieldmark__31244_3535504522"/>
-    <w:bookmarkStart w:id="40" w:name="__Fieldmark__26609_3535504522"/>
+    <w:bookmarkStart w:id="38" w:name="__Fieldmark__31244_3535504522"/>
+    <w:bookmarkStart w:id="39" w:name="__Fieldmark__26609_3535504522"/>
+    <w:bookmarkEnd w:id="38"/>
     <w:bookmarkEnd w:id="39"/>
-    <w:bookmarkEnd w:id="40"/>
     <w:r>
       <w:tab/>
     </w:r>
@@ -32190,10 +32223,10 @@
       </w:rPr>
       <w:fldChar w:fldCharType="end"/>
     </w:r>
-    <w:bookmarkStart w:id="41" w:name="__Fieldmark__31258_3535504522"/>
-    <w:bookmarkStart w:id="42" w:name="__Fieldmark__26623_3535504522"/>
+    <w:bookmarkStart w:id="40" w:name="__Fieldmark__31258_3535504522"/>
+    <w:bookmarkStart w:id="41" w:name="__Fieldmark__26623_3535504522"/>
+    <w:bookmarkEnd w:id="40"/>
     <w:bookmarkEnd w:id="41"/>
-    <w:bookmarkEnd w:id="42"/>
     <w:r>
       <w:t xml:space="preserve"> </w:t>
     </w:r>
@@ -32206,10 +32239,10 @@
     <w:r>
       <w:fldChar w:fldCharType="end"/>
     </w:r>
-    <w:bookmarkStart w:id="43" w:name="__Fieldmark__31264_3535504522"/>
-    <w:bookmarkStart w:id="44" w:name="__Fieldmark__26626_3535504522"/>
+    <w:bookmarkStart w:id="42" w:name="__Fieldmark__31264_3535504522"/>
+    <w:bookmarkStart w:id="43" w:name="__Fieldmark__26626_3535504522"/>
+    <w:bookmarkEnd w:id="42"/>
     <w:bookmarkEnd w:id="43"/>
-    <w:bookmarkEnd w:id="44"/>
     <w:r>
       <w:tab/>
       <w:t xml:space="preserve">Page 1 of </w:t>
@@ -32327,10 +32360,10 @@
     <w:r>
       <w:tab/>
     </w:r>
-    <w:bookmarkStart w:id="35" w:name="__Fieldmark__31229_3535504522"/>
-    <w:bookmarkStart w:id="36" w:name="__Fieldmark__26603_3535504522"/>
+    <w:bookmarkStart w:id="34" w:name="__Fieldmark__31229_3535504522"/>
+    <w:bookmarkStart w:id="35" w:name="__Fieldmark__26603_3535504522"/>
+    <w:bookmarkEnd w:id="34"/>
     <w:bookmarkEnd w:id="35"/>
-    <w:bookmarkEnd w:id="36"/>
     <w:r>
       <w:t>UI/UX Team</w:t>
     </w:r>
@@ -36385,7 +36418,7 @@
 </file>
 
 <file path=customXml/itemProps1.xml><?xml version="1.0" encoding="utf-8"?>
-<ds:datastoreItem xmlns:ds="http://schemas.openxmlformats.org/officeDocument/2006/customXml" ds:itemID="{0DA1742D-1C1B-4612-B5FD-0F2125124C4E}">
+<ds:datastoreItem xmlns:ds="http://schemas.openxmlformats.org/officeDocument/2006/customXml" ds:itemID="{C8F807D9-88FE-4E05-8669-44BFD36D4584}">
   <ds:schemaRefs>
     <ds:schemaRef ds:uri="http://schemas.openxmlformats.org/officeDocument/2006/bibliography"/>
   </ds:schemaRefs>

</xml_diff>